<commit_message>
Se sube los archivos
</commit_message>
<xml_diff>
--- a/Capturas de las funcionalidades.docx
+++ b/Capturas de las funcionalidades.docx
@@ -8,6 +8,150 @@
       </w:pPr>
       <w:r>
         <w:t>Capturas de las funcionalidades</w:t>
+      </w:r>
+    </w:p>
+    <w:p>
+      <w:r>
+        <w:t>Esta es la ventana del inicio de la pagina bancaria.</w:t>
+      </w:r>
+    </w:p>
+    <w:p>
+      <w:pPr>
+        <w:jc w:val="center"/>
+      </w:pPr>
+      <w:r>
+        <w:rPr>
+          <w:noProof/>
+        </w:rPr>
+        <w:drawing>
+          <wp:inline distT="0" distB="0" distL="0" distR="0" wp14:anchorId="057F16FF" wp14:editId="77A1F79F">
+            <wp:extent cx="5395595" cy="2924810"/>
+            <wp:effectExtent l="0" t="0" r="0" b="8890"/>
+            <wp:docPr id="9" name="Imagen 9"/>
+            <wp:cNvGraphicFramePr>
+              <a:graphicFrameLocks xmlns:a="http://schemas.openxmlformats.org/drawingml/2006/main" noChangeAspect="1"/>
+            </wp:cNvGraphicFramePr>
+            <a:graphic xmlns:a="http://schemas.openxmlformats.org/drawingml/2006/main">
+              <a:graphicData uri="http://schemas.openxmlformats.org/drawingml/2006/picture">
+                <pic:pic xmlns:pic="http://schemas.openxmlformats.org/drawingml/2006/picture">
+                  <pic:nvPicPr>
+                    <pic:cNvPr id="0" name="Picture 13"/>
+                    <pic:cNvPicPr>
+                      <a:picLocks noChangeAspect="1" noChangeArrowheads="1"/>
+                    </pic:cNvPicPr>
+                  </pic:nvPicPr>
+                  <pic:blipFill>
+                    <a:blip r:embed="rId4">
+                      <a:extLst>
+                        <a:ext uri="{28A0092B-C50C-407E-A947-70E740481C1C}">
+                          <a14:useLocalDpi xmlns:a14="http://schemas.microsoft.com/office/drawing/2010/main" val="0"/>
+                        </a:ext>
+                      </a:extLst>
+                    </a:blip>
+                    <a:srcRect/>
+                    <a:stretch>
+                      <a:fillRect/>
+                    </a:stretch>
+                  </pic:blipFill>
+                  <pic:spPr bwMode="auto">
+                    <a:xfrm>
+                      <a:off x="0" y="0"/>
+                      <a:ext cx="5395595" cy="2924810"/>
+                    </a:xfrm>
+                    <a:prstGeom prst="rect">
+                      <a:avLst/>
+                    </a:prstGeom>
+                    <a:noFill/>
+                    <a:ln>
+                      <a:noFill/>
+                    </a:ln>
+                  </pic:spPr>
+                </pic:pic>
+              </a:graphicData>
+            </a:graphic>
+          </wp:inline>
+        </w:drawing>
+      </w:r>
+    </w:p>
+    <w:p>
+      <w:r>
+        <w:t>Esta es la ventana de login para iniciar secion.</w:t>
+      </w:r>
+      <w:r>
+        <w:rPr>
+          <w:noProof/>
+        </w:rPr>
+        <w:drawing>
+          <wp:inline distT="0" distB="0" distL="0" distR="0" wp14:anchorId="482EA0BC" wp14:editId="3FD933D9">
+            <wp:extent cx="5395595" cy="4638675"/>
+            <wp:effectExtent l="0" t="0" r="0" b="9525"/>
+            <wp:docPr id="8" name="Imagen 8"/>
+            <wp:cNvGraphicFramePr>
+              <a:graphicFrameLocks xmlns:a="http://schemas.openxmlformats.org/drawingml/2006/main" noChangeAspect="1"/>
+            </wp:cNvGraphicFramePr>
+            <a:graphic xmlns:a="http://schemas.openxmlformats.org/drawingml/2006/main">
+              <a:graphicData uri="http://schemas.openxmlformats.org/drawingml/2006/picture">
+                <pic:pic xmlns:pic="http://schemas.openxmlformats.org/drawingml/2006/picture">
+                  <pic:nvPicPr>
+                    <pic:cNvPr id="0" name="Picture 12"/>
+                    <pic:cNvPicPr>
+                      <a:picLocks noChangeAspect="1" noChangeArrowheads="1"/>
+                    </pic:cNvPicPr>
+                  </pic:nvPicPr>
+                  <pic:blipFill>
+                    <a:blip r:embed="rId5">
+                      <a:extLst>
+                        <a:ext uri="{28A0092B-C50C-407E-A947-70E740481C1C}">
+                          <a14:useLocalDpi xmlns:a14="http://schemas.microsoft.com/office/drawing/2010/main" val="0"/>
+                        </a:ext>
+                      </a:extLst>
+                    </a:blip>
+                    <a:srcRect/>
+                    <a:stretch>
+                      <a:fillRect/>
+                    </a:stretch>
+                  </pic:blipFill>
+                  <pic:spPr bwMode="auto">
+                    <a:xfrm>
+                      <a:off x="0" y="0"/>
+                      <a:ext cx="5395595" cy="4638675"/>
+                    </a:xfrm>
+                    <a:prstGeom prst="rect">
+                      <a:avLst/>
+                    </a:prstGeom>
+                    <a:noFill/>
+                    <a:ln>
+                      <a:noFill/>
+                    </a:ln>
+                  </pic:spPr>
+                </pic:pic>
+              </a:graphicData>
+            </a:graphic>
+          </wp:inline>
+        </w:drawing>
+      </w:r>
+    </w:p>
+    <w:p/>
+    <w:p/>
+    <w:p>
+      <w:pPr>
+        <w:jc w:val="center"/>
+      </w:pPr>
+    </w:p>
+    <w:p>
+      <w:pPr>
+        <w:jc w:val="center"/>
+      </w:pPr>
+      <w:r>
+        <w:t xml:space="preserve">Esta es la ventana donde se lista las cuentas del </w:t>
+      </w:r>
+      <w:proofErr w:type="gramStart"/>
+      <w:r>
+        <w:t>cliente,visualizando</w:t>
+      </w:r>
+      <w:proofErr w:type="gramEnd"/>
+      <w:r>
+        <w:t xml:space="preserve"> el numero de cuenta y mas detalles.</w:t>
       </w:r>
     </w:p>
     <w:p>
@@ -33,7 +177,7 @@
                     </pic:cNvPicPr>
                   </pic:nvPicPr>
                   <pic:blipFill>
-                    <a:blip r:embed="rId4">
+                    <a:blip r:embed="rId6">
                       <a:extLst>
                         <a:ext uri="{28A0092B-C50C-407E-A947-70E740481C1C}">
                           <a14:useLocalDpi xmlns:a14="http://schemas.microsoft.com/office/drawing/2010/main" val="0"/>
@@ -65,6 +209,20 @@
         </w:drawing>
       </w:r>
     </w:p>
+    <w:p/>
+    <w:p>
+      <w:r>
+        <w:t xml:space="preserve">Esta ventana pertenece al </w:t>
+      </w:r>
+      <w:proofErr w:type="gramStart"/>
+      <w:r>
+        <w:t>administrador ,</w:t>
+      </w:r>
+      <w:proofErr w:type="gramEnd"/>
+      <w:r>
+        <w:t xml:space="preserve"> donde se presenta las listas de los empleados y las listas de clientes.</w:t>
+      </w:r>
+    </w:p>
     <w:p>
       <w:r>
         <w:rPr>
@@ -88,7 +246,7 @@
                     </pic:cNvPicPr>
                   </pic:nvPicPr>
                   <pic:blipFill>
-                    <a:blip r:embed="rId5">
+                    <a:blip r:embed="rId7">
                       <a:extLst>
                         <a:ext uri="{28A0092B-C50C-407E-A947-70E740481C1C}">
                           <a14:useLocalDpi xmlns:a14="http://schemas.microsoft.com/office/drawing/2010/main" val="0"/>
@@ -122,65 +280,21 @@
     </w:p>
     <w:p>
       <w:r>
+        <w:lastRenderedPageBreak/>
+        <w:t xml:space="preserve">Esta ventana pertenece al empleado </w:t>
+      </w:r>
+      <w:proofErr w:type="gramStart"/>
+      <w:r>
+        <w:t>Cajero,donde</w:t>
+      </w:r>
+      <w:proofErr w:type="gramEnd"/>
+      <w:r>
+        <w:t xml:space="preserve"> permitirá realizar transacciones  como deposito y retiro, permitiendo buscar a los clientes por la cedula.</w:t>
+      </w:r>
+      <w:r>
         <w:rPr>
           <w:noProof/>
         </w:rPr>
-        <w:drawing>
-          <wp:inline distT="0" distB="0" distL="0" distR="0" wp14:anchorId="013BF8D9" wp14:editId="3CCF8DE7">
-            <wp:extent cx="5389245" cy="2294890"/>
-            <wp:effectExtent l="0" t="0" r="1905" b="0"/>
-            <wp:docPr id="4" name="Imagen 4"/>
-            <wp:cNvGraphicFramePr>
-              <a:graphicFrameLocks xmlns:a="http://schemas.openxmlformats.org/drawingml/2006/main" noChangeAspect="1"/>
-            </wp:cNvGraphicFramePr>
-            <a:graphic xmlns:a="http://schemas.openxmlformats.org/drawingml/2006/main">
-              <a:graphicData uri="http://schemas.openxmlformats.org/drawingml/2006/picture">
-                <pic:pic xmlns:pic="http://schemas.openxmlformats.org/drawingml/2006/picture">
-                  <pic:nvPicPr>
-                    <pic:cNvPr id="0" name="Picture 8"/>
-                    <pic:cNvPicPr>
-                      <a:picLocks noChangeAspect="1" noChangeArrowheads="1"/>
-                    </pic:cNvPicPr>
-                  </pic:nvPicPr>
-                  <pic:blipFill>
-                    <a:blip r:embed="rId6">
-                      <a:extLst>
-                        <a:ext uri="{28A0092B-C50C-407E-A947-70E740481C1C}">
-                          <a14:useLocalDpi xmlns:a14="http://schemas.microsoft.com/office/drawing/2010/main" val="0"/>
-                        </a:ext>
-                      </a:extLst>
-                    </a:blip>
-                    <a:srcRect/>
-                    <a:stretch>
-                      <a:fillRect/>
-                    </a:stretch>
-                  </pic:blipFill>
-                  <pic:spPr bwMode="auto">
-                    <a:xfrm>
-                      <a:off x="0" y="0"/>
-                      <a:ext cx="5389245" cy="2294890"/>
-                    </a:xfrm>
-                    <a:prstGeom prst="rect">
-                      <a:avLst/>
-                    </a:prstGeom>
-                    <a:noFill/>
-                    <a:ln>
-                      <a:noFill/>
-                    </a:ln>
-                  </pic:spPr>
-                </pic:pic>
-              </a:graphicData>
-            </a:graphic>
-          </wp:inline>
-        </w:drawing>
-      </w:r>
-    </w:p>
-    <w:p>
-      <w:r>
-        <w:rPr>
-          <w:noProof/>
-        </w:rPr>
-        <w:lastRenderedPageBreak/>
         <w:drawing>
           <wp:inline distT="0" distB="0" distL="0" distR="0" wp14:anchorId="4F074FBF" wp14:editId="5869128E">
             <wp:extent cx="5389245" cy="2906395"/>
@@ -199,7 +313,7 @@
                     </pic:cNvPicPr>
                   </pic:nvPicPr>
                   <pic:blipFill>
-                    <a:blip r:embed="rId7">
+                    <a:blip r:embed="rId8">
                       <a:extLst>
                         <a:ext uri="{28A0092B-C50C-407E-A947-70E740481C1C}">
                           <a14:useLocalDpi xmlns:a14="http://schemas.microsoft.com/office/drawing/2010/main" val="0"/>
@@ -233,9 +347,23 @@
     </w:p>
     <w:p>
       <w:r>
+        <w:t xml:space="preserve">Esta es la venta donde se crea clientes desde la parte de los </w:t>
+      </w:r>
+      <w:proofErr w:type="gramStart"/>
+      <w:r>
+        <w:t>cajeros.Creando</w:t>
+      </w:r>
+      <w:proofErr w:type="gramEnd"/>
+      <w:r>
+        <w:t xml:space="preserve"> una cuenta cuenta el cliente es nuevo.</w:t>
+      </w:r>
+    </w:p>
+    <w:p>
+      <w:r>
         <w:rPr>
           <w:noProof/>
         </w:rPr>
+        <w:lastRenderedPageBreak/>
         <w:drawing>
           <wp:inline distT="0" distB="0" distL="0" distR="0" wp14:anchorId="04824B17" wp14:editId="6D8A4B88">
             <wp:extent cx="5395595" cy="5080635"/>
@@ -254,7 +382,7 @@
                     </pic:cNvPicPr>
                   </pic:nvPicPr>
                   <pic:blipFill>
-                    <a:blip r:embed="rId8">
+                    <a:blip r:embed="rId9">
                       <a:extLst>
                         <a:ext uri="{28A0092B-C50C-407E-A947-70E740481C1C}">
                           <a14:useLocalDpi xmlns:a14="http://schemas.microsoft.com/office/drawing/2010/main" val="0"/>
@@ -287,6 +415,24 @@
       </w:r>
     </w:p>
     <w:p/>
+    <w:p/>
+    <w:p/>
+    <w:p/>
+    <w:p/>
+    <w:p/>
+    <w:p/>
+    <w:p/>
+    <w:p/>
+    <w:p/>
+    <w:p/>
+    <w:p>
+      <w:r>
+        <w:t>Esta es la venta del administrador donde permite crear un empleado Cajero, Administrdor o asistente de cajero</w:t>
+      </w:r>
+      <w:r>
+        <w:t>.</w:t>
+      </w:r>
+    </w:p>
     <w:p>
       <w:r>
         <w:rPr>
@@ -311,7 +457,7 @@
                     </pic:cNvPicPr>
                   </pic:nvPicPr>
                   <pic:blipFill>
-                    <a:blip r:embed="rId9">
+                    <a:blip r:embed="rId10">
                       <a:extLst>
                         <a:ext uri="{28A0092B-C50C-407E-A947-70E740481C1C}">
                           <a14:useLocalDpi xmlns:a14="http://schemas.microsoft.com/office/drawing/2010/main" val="0"/>
@@ -344,118 +490,6 @@
       </w:r>
     </w:p>
     <w:p/>
-    <w:p>
-      <w:r>
-        <w:rPr>
-          <w:noProof/>
-        </w:rPr>
-        <w:lastRenderedPageBreak/>
-        <w:drawing>
-          <wp:inline distT="0" distB="0" distL="0" distR="0" wp14:anchorId="6669946C" wp14:editId="5F9828F0">
-            <wp:extent cx="5395595" cy="4638675"/>
-            <wp:effectExtent l="0" t="0" r="0" b="9525"/>
-            <wp:docPr id="8" name="Imagen 8"/>
-            <wp:cNvGraphicFramePr>
-              <a:graphicFrameLocks xmlns:a="http://schemas.openxmlformats.org/drawingml/2006/main" noChangeAspect="1"/>
-            </wp:cNvGraphicFramePr>
-            <a:graphic xmlns:a="http://schemas.openxmlformats.org/drawingml/2006/main">
-              <a:graphicData uri="http://schemas.openxmlformats.org/drawingml/2006/picture">
-                <pic:pic xmlns:pic="http://schemas.openxmlformats.org/drawingml/2006/picture">
-                  <pic:nvPicPr>
-                    <pic:cNvPr id="0" name="Picture 12"/>
-                    <pic:cNvPicPr>
-                      <a:picLocks noChangeAspect="1" noChangeArrowheads="1"/>
-                    </pic:cNvPicPr>
-                  </pic:nvPicPr>
-                  <pic:blipFill>
-                    <a:blip r:embed="rId10">
-                      <a:extLst>
-                        <a:ext uri="{28A0092B-C50C-407E-A947-70E740481C1C}">
-                          <a14:useLocalDpi xmlns:a14="http://schemas.microsoft.com/office/drawing/2010/main" val="0"/>
-                        </a:ext>
-                      </a:extLst>
-                    </a:blip>
-                    <a:srcRect/>
-                    <a:stretch>
-                      <a:fillRect/>
-                    </a:stretch>
-                  </pic:blipFill>
-                  <pic:spPr bwMode="auto">
-                    <a:xfrm>
-                      <a:off x="0" y="0"/>
-                      <a:ext cx="5395595" cy="4638675"/>
-                    </a:xfrm>
-                    <a:prstGeom prst="rect">
-                      <a:avLst/>
-                    </a:prstGeom>
-                    <a:noFill/>
-                    <a:ln>
-                      <a:noFill/>
-                    </a:ln>
-                  </pic:spPr>
-                </pic:pic>
-              </a:graphicData>
-            </a:graphic>
-          </wp:inline>
-        </w:drawing>
-      </w:r>
-    </w:p>
-    <w:p/>
-    <w:p>
-      <w:r>
-        <w:rPr>
-          <w:noProof/>
-        </w:rPr>
-        <w:drawing>
-          <wp:inline distT="0" distB="0" distL="0" distR="0" wp14:anchorId="6B772D56" wp14:editId="7AD9685B">
-            <wp:extent cx="5395595" cy="2924810"/>
-            <wp:effectExtent l="0" t="0" r="0" b="8890"/>
-            <wp:docPr id="9" name="Imagen 9"/>
-            <wp:cNvGraphicFramePr>
-              <a:graphicFrameLocks xmlns:a="http://schemas.openxmlformats.org/drawingml/2006/main" noChangeAspect="1"/>
-            </wp:cNvGraphicFramePr>
-            <a:graphic xmlns:a="http://schemas.openxmlformats.org/drawingml/2006/main">
-              <a:graphicData uri="http://schemas.openxmlformats.org/drawingml/2006/picture">
-                <pic:pic xmlns:pic="http://schemas.openxmlformats.org/drawingml/2006/picture">
-                  <pic:nvPicPr>
-                    <pic:cNvPr id="0" name="Picture 13"/>
-                    <pic:cNvPicPr>
-                      <a:picLocks noChangeAspect="1" noChangeArrowheads="1"/>
-                    </pic:cNvPicPr>
-                  </pic:nvPicPr>
-                  <pic:blipFill>
-                    <a:blip r:embed="rId11">
-                      <a:extLst>
-                        <a:ext uri="{28A0092B-C50C-407E-A947-70E740481C1C}">
-                          <a14:useLocalDpi xmlns:a14="http://schemas.microsoft.com/office/drawing/2010/main" val="0"/>
-                        </a:ext>
-                      </a:extLst>
-                    </a:blip>
-                    <a:srcRect/>
-                    <a:stretch>
-                      <a:fillRect/>
-                    </a:stretch>
-                  </pic:blipFill>
-                  <pic:spPr bwMode="auto">
-                    <a:xfrm>
-                      <a:off x="0" y="0"/>
-                      <a:ext cx="5395595" cy="2924810"/>
-                    </a:xfrm>
-                    <a:prstGeom prst="rect">
-                      <a:avLst/>
-                    </a:prstGeom>
-                    <a:noFill/>
-                    <a:ln>
-                      <a:noFill/>
-                    </a:ln>
-                  </pic:spPr>
-                </pic:pic>
-              </a:graphicData>
-            </a:graphic>
-          </wp:inline>
-        </w:drawing>
-      </w:r>
-    </w:p>
     <w:sectPr>
       <w:pgSz w:w="11906" w:h="16838"/>
       <w:pgMar w:top="1417" w:right="1701" w:bottom="1417" w:left="1701" w:header="708" w:footer="708" w:gutter="0"/>

</xml_diff>